<commit_message>
Added channel description property Fixed originating request message in PostResponse Changed NamespaceURI to NamespaceName
</commit_message>
<xml_diff>
--- a/0-Doc/OpenO&M Information Service Bus Model (ISBM) Specification.docx
+++ b/0-Doc/OpenO&M Information Service Bus Model (ISBM) Specification.docx
@@ -8492,7 +8492,7 @@
             <v:path o:extrusionok="f" gradientshapeok="t" o:connecttype="rect"/>
             <o:lock v:ext="edit" aspectratio="t"/>
           </v:shapetype>
-          <v:shape id="_x0000_i1025" type="#_x0000_t75" style="width:430.65pt;height:248.65pt" o:allowoverlap="f">
+          <v:shape id="_x0000_i1025" type="#_x0000_t75" style="width:430.9pt;height:248.75pt" o:allowoverlap="f">
             <v:imagedata r:id="rId19" o:title=""/>
           </v:shape>
         </w:pict>
@@ -15090,24 +15090,6 @@
               <w:t xml:space="preserve"> [1]</w:t>
             </w:r>
           </w:p>
-        </w:tc>
-      </w:tr>
-      <w:tr>
-        <w:tc>
-          <w:tcPr>
-            <w:cnfStyle w:val="001000000000" w:firstRow="0" w:lastRow="0" w:firstColumn="1" w:lastColumn="0" w:oddVBand="0" w:evenVBand="0" w:oddHBand="0" w:evenHBand="0" w:firstRowFirstColumn="0" w:firstRowLastColumn="0" w:lastRowFirstColumn="0" w:lastRowLastColumn="0"/>
-            <w:tcW w:w="1964" w:type="dxa"/>
-          </w:tcPr>
-          <w:p>
-            <w:r>
-              <w:t>Behavior</w:t>
-            </w:r>
-          </w:p>
-        </w:tc>
-        <w:tc>
-          <w:tcPr>
-            <w:tcW w:w="7128" w:type="dxa"/>
-          </w:tcPr>
           <w:p>
             <w:pPr>
               <w:numPr>
@@ -15117,33 +15099,38 @@
               <w:cnfStyle w:val="000000000000" w:firstRow="0" w:lastRow="0" w:firstColumn="0" w:lastColumn="0" w:oddVBand="0" w:evenVBand="0" w:oddHBand="0" w:evenHBand="0" w:firstRowFirstColumn="0" w:firstRowLastColumn="0" w:lastRowFirstColumn="0" w:lastRowLastColumn="0"/>
             </w:pPr>
             <w:r>
-              <w:t>The ISBM creates a channel</w:t>
-            </w:r>
-            <w:r>
-              <w:t xml:space="preserve"> and returns </w:t>
-            </w:r>
-            <w:r>
-              <w:t>the</w:t>
-            </w:r>
-            <w:r>
-              <w:t xml:space="preserve"> </w:t>
-            </w:r>
-            <w:r>
-              <w:t>C</w:t>
-            </w:r>
-            <w:r>
-              <w:t xml:space="preserve">hannel ID </w:t>
-            </w:r>
-            <w:r>
-              <w:t>that uniquely identifies</w:t>
-            </w:r>
-            <w:r>
-              <w:t xml:space="preserve"> </w:t>
-            </w:r>
-            <w:r>
-              <w:t>the channel.</w:t>
-            </w:r>
-          </w:p>
+              <w:t>Channel Description (</w:t>
+            </w:r>
+            <w:proofErr w:type="spellStart"/>
+            <w:r>
+              <w:rPr>
+                <w:i/>
+              </w:rPr>
+              <w:t>xs:string</w:t>
+            </w:r>
+            <w:proofErr w:type="spellEnd"/>
+            <w:r>
+              <w:t>) [0..1]</w:t>
+            </w:r>
+          </w:p>
+        </w:tc>
+      </w:tr>
+      <w:tr>
+        <w:tc>
+          <w:tcPr>
+            <w:cnfStyle w:val="001000000000" w:firstRow="0" w:lastRow="0" w:firstColumn="1" w:lastColumn="0" w:oddVBand="0" w:evenVBand="0" w:oddHBand="0" w:evenHBand="0" w:firstRowFirstColumn="0" w:firstRowLastColumn="0" w:lastRowFirstColumn="0" w:lastRowLastColumn="0"/>
+            <w:tcW w:w="1964" w:type="dxa"/>
+          </w:tcPr>
+          <w:p>
+            <w:r>
+              <w:t>Behavior</w:t>
+            </w:r>
+          </w:p>
+        </w:tc>
+        <w:tc>
+          <w:tcPr>
+            <w:tcW w:w="7128" w:type="dxa"/>
+          </w:tcPr>
           <w:p>
             <w:pPr>
               <w:numPr>
@@ -15153,6 +15140,42 @@
               <w:cnfStyle w:val="000000000000" w:firstRow="0" w:lastRow="0" w:firstColumn="0" w:lastColumn="0" w:oddVBand="0" w:evenVBand="0" w:oddHBand="0" w:evenHBand="0" w:firstRowFirstColumn="0" w:firstRowLastColumn="0" w:lastRowFirstColumn="0" w:lastRowLastColumn="0"/>
             </w:pPr>
             <w:r>
+              <w:t>The ISBM creates a channel</w:t>
+            </w:r>
+            <w:r>
+              <w:t xml:space="preserve"> and returns </w:t>
+            </w:r>
+            <w:r>
+              <w:t>the</w:t>
+            </w:r>
+            <w:r>
+              <w:t xml:space="preserve"> </w:t>
+            </w:r>
+            <w:r>
+              <w:t>C</w:t>
+            </w:r>
+            <w:r>
+              <w:t xml:space="preserve">hannel ID </w:t>
+            </w:r>
+            <w:r>
+              <w:t>that uniquely identifies</w:t>
+            </w:r>
+            <w:r>
+              <w:t xml:space="preserve"> </w:t>
+            </w:r>
+            <w:r>
+              <w:t>the channel.</w:t>
+            </w:r>
+          </w:p>
+          <w:p>
+            <w:pPr>
+              <w:numPr>
+                <w:ilvl w:val="0"/>
+                <w:numId w:val="14"/>
+              </w:numPr>
+              <w:cnfStyle w:val="000000000000" w:firstRow="0" w:lastRow="0" w:firstColumn="0" w:lastColumn="0" w:oddVBand="0" w:evenVBand="0" w:oddHBand="0" w:evenHBand="0" w:firstRowFirstColumn="0" w:firstRowLastColumn="0" w:lastRowFirstColumn="0" w:lastRowLastColumn="0"/>
+            </w:pPr>
+            <w:r>
               <w:t xml:space="preserve">If the </w:t>
             </w:r>
             <w:r>
@@ -15180,7 +15203,11 @@
               <w:t>are</w:t>
             </w:r>
             <w:r>
-              <w:t xml:space="preserve"> already defined</w:t>
+              <w:t xml:space="preserve"> already </w:t>
+            </w:r>
+            <w:r>
+              <w:lastRenderedPageBreak/>
+              <w:t>defined</w:t>
             </w:r>
             <w:r>
               <w:t xml:space="preserve">, then a </w:t>
@@ -15463,7 +15490,10 @@
               <w:t>Namespace</w:t>
             </w:r>
             <w:r>
-              <w:t xml:space="preserve"> URI</w:t>
+              <w:t xml:space="preserve"> </w:t>
+            </w:r>
+            <w:r>
+              <w:t>Name</w:t>
             </w:r>
             <w:r>
               <w:t xml:space="preserve"> (</w:t>
@@ -15479,7 +15509,7 @@
               <w:rPr>
                 <w:i/>
               </w:rPr>
-              <w:t>anyURI</w:t>
+              <w:t>string</w:t>
             </w:r>
             <w:proofErr w:type="spellEnd"/>
             <w:r>
@@ -15837,9 +15867,6 @@
               </w:numPr>
               <w:cnfStyle w:val="000000000000" w:firstRow="0" w:lastRow="0" w:firstColumn="0" w:lastColumn="0" w:oddVBand="0" w:evenVBand="0" w:oddHBand="0" w:evenHBand="0" w:firstRowFirstColumn="0" w:firstRowLastColumn="0" w:lastRowFirstColumn="0" w:lastRowLastColumn="0"/>
             </w:pPr>
-            <w:r>
-              <w:t xml:space="preserve">Topic </w:t>
-            </w:r>
             <w:proofErr w:type="spellStart"/>
             <w:r>
               <w:t>X</w:t>
@@ -16004,9 +16031,6 @@
             <w:r>
               <w:t xml:space="preserve">refix used in the </w:t>
             </w:r>
-            <w:r>
-              <w:t xml:space="preserve">Topic </w:t>
-            </w:r>
             <w:proofErr w:type="spellStart"/>
             <w:r>
               <w:t>XPath</w:t>
@@ -16150,6 +16174,7 @@
       </w:pPr>
       <w:bookmarkStart w:id="59" w:name="_Toc299716090"/>
       <w:r>
+        <w:lastRenderedPageBreak/>
         <w:t>Delete Channel</w:t>
       </w:r>
       <w:bookmarkEnd w:id="59"/>
@@ -16204,7 +16229,6 @@
           </w:tcPr>
           <w:p>
             <w:r>
-              <w:lastRenderedPageBreak/>
               <w:t>Description</w:t>
             </w:r>
           </w:p>
@@ -16685,9 +16709,6 @@
             <w:r>
               <w:t xml:space="preserve"> is thrown. The </w:t>
             </w:r>
-            <w:r>
-              <w:t xml:space="preserve">Topic </w:t>
-            </w:r>
             <w:proofErr w:type="spellStart"/>
             <w:r>
               <w:t>XPath</w:t>
@@ -16700,19 +16721,21 @@
               <w:t>D</w:t>
             </w:r>
             <w:r>
-              <w:t>efinition must either be changed/removed or</w:t>
+              <w:t xml:space="preserve">efinition must either be </w:t>
+            </w:r>
+            <w:proofErr w:type="gramStart"/>
+            <w:r>
+              <w:t>changed/removed</w:t>
+            </w:r>
+            <w:proofErr w:type="gramEnd"/>
+            <w:r>
+              <w:t xml:space="preserve"> or</w:t>
             </w:r>
             <w:r>
               <w:t xml:space="preserve"> the topic deleted before this N</w:t>
             </w:r>
             <w:r>
-              <w:t xml:space="preserve">amespace </w:t>
-            </w:r>
-            <w:r>
-              <w:t>P</w:t>
-            </w:r>
-            <w:r>
-              <w:t>refix can be deleted.</w:t>
+              <w:t>amespace can be deleted.</w:t>
             </w:r>
           </w:p>
         </w:tc>
@@ -17065,6 +17088,7 @@
       </w:pPr>
       <w:bookmarkStart w:id="62" w:name="_Toc299716093"/>
       <w:r>
+        <w:lastRenderedPageBreak/>
         <w:t>Get Channel</w:t>
       </w:r>
       <w:bookmarkEnd w:id="62"/>
@@ -17115,7 +17139,6 @@
           </w:tcPr>
           <w:p>
             <w:r>
-              <w:lastRenderedPageBreak/>
               <w:t>Description</w:t>
             </w:r>
           </w:p>
@@ -17316,6 +17339,29 @@
           </w:p>
           <w:p>
             <w:pPr>
+              <w:numPr>
+                <w:ilvl w:val="1"/>
+                <w:numId w:val="19"/>
+              </w:numPr>
+              <w:cnfStyle w:val="000000000000" w:firstRow="0" w:lastRow="0" w:firstColumn="0" w:lastColumn="0" w:oddVBand="0" w:evenVBand="0" w:oddHBand="0" w:evenHBand="0" w:firstRowFirstColumn="0" w:firstRowLastColumn="0" w:lastRowFirstColumn="0" w:lastRowLastColumn="0"/>
+            </w:pPr>
+            <w:r>
+              <w:t>Channel Description (</w:t>
+            </w:r>
+            <w:proofErr w:type="spellStart"/>
+            <w:r>
+              <w:rPr>
+                <w:i/>
+              </w:rPr>
+              <w:t>xs:string</w:t>
+            </w:r>
+            <w:proofErr w:type="spellEnd"/>
+            <w:r>
+              <w:t>) [0..1]</w:t>
+            </w:r>
+          </w:p>
+          <w:p>
+            <w:pPr>
               <w:keepLines/>
               <w:numPr>
                 <w:ilvl w:val="1"/>
@@ -17331,9 +17377,17 @@
               <w:rPr>
                 <w:i/>
               </w:rPr>
-              <w:t>xs:string</w:t>
+              <w:t>xs</w:t>
+            </w:r>
+            <w:proofErr w:type="gramStart"/>
+            <w:r>
+              <w:rPr>
+                <w:i/>
+              </w:rPr>
+              <w:t>:string</w:t>
             </w:r>
             <w:proofErr w:type="spellEnd"/>
+            <w:proofErr w:type="gramEnd"/>
             <w:r>
               <w:t>) [0..*]</w:t>
             </w:r>
@@ -17648,6 +17702,29 @@
           </w:p>
           <w:p>
             <w:pPr>
+              <w:numPr>
+                <w:ilvl w:val="1"/>
+                <w:numId w:val="19"/>
+              </w:numPr>
+              <w:cnfStyle w:val="000000000000" w:firstRow="0" w:lastRow="0" w:firstColumn="0" w:lastColumn="0" w:oddVBand="0" w:evenVBand="0" w:oddHBand="0" w:evenHBand="0" w:firstRowFirstColumn="0" w:firstRowLastColumn="0" w:lastRowFirstColumn="0" w:lastRowLastColumn="0"/>
+            </w:pPr>
+            <w:r>
+              <w:t>Channel Description (</w:t>
+            </w:r>
+            <w:proofErr w:type="spellStart"/>
+            <w:r>
+              <w:rPr>
+                <w:i/>
+              </w:rPr>
+              <w:t>xs:string</w:t>
+            </w:r>
+            <w:proofErr w:type="spellEnd"/>
+            <w:r>
+              <w:t>) [0..1]</w:t>
+            </w:r>
+          </w:p>
+          <w:p>
+            <w:pPr>
               <w:keepLines/>
               <w:numPr>
                 <w:ilvl w:val="1"/>
@@ -17663,9 +17740,17 @@
               <w:rPr>
                 <w:i/>
               </w:rPr>
-              <w:t>xs:string</w:t>
+              <w:t>xs</w:t>
+            </w:r>
+            <w:proofErr w:type="gramStart"/>
+            <w:r>
+              <w:rPr>
+                <w:i/>
+              </w:rPr>
+              <w:t>:string</w:t>
             </w:r>
             <w:proofErr w:type="spellEnd"/>
+            <w:proofErr w:type="gramEnd"/>
             <w:r>
               <w:t>) [0..*]</w:t>
             </w:r>
@@ -17985,9 +18070,17 @@
               <w:rPr>
                 <w:i/>
               </w:rPr>
-              <w:t>xs:string</w:t>
+              <w:t>xs</w:t>
+            </w:r>
+            <w:proofErr w:type="gramStart"/>
+            <w:r>
+              <w:rPr>
+                <w:i/>
+              </w:rPr>
+              <w:t>:string</w:t>
             </w:r>
             <w:proofErr w:type="spellEnd"/>
+            <w:proofErr w:type="gramEnd"/>
             <w:r>
               <w:t>) [0..*]</w:t>
             </w:r>
@@ -18001,6 +18094,7 @@
               <w:cnfStyle w:val="000000000000" w:firstRow="0" w:lastRow="0" w:firstColumn="0" w:lastColumn="0" w:oddVBand="0" w:evenVBand="0" w:oddHBand="0" w:evenHBand="0" w:firstRowFirstColumn="0" w:firstRowLastColumn="0" w:lastRowFirstColumn="0" w:lastRowLastColumn="0"/>
             </w:pPr>
             <w:r>
+              <w:lastRenderedPageBreak/>
               <w:t>Only for consumer sessions</w:t>
             </w:r>
           </w:p>
@@ -18046,6 +18140,7 @@
           </w:tcPr>
           <w:p>
             <w:r>
+              <w:lastRenderedPageBreak/>
               <w:t>Faults</w:t>
             </w:r>
           </w:p>
@@ -18077,7 +18172,6 @@
       </w:pPr>
       <w:bookmarkStart w:id="65" w:name="_Toc299716096"/>
       <w:r>
-        <w:lastRenderedPageBreak/>
         <w:t xml:space="preserve">Get </w:t>
       </w:r>
       <w:r>
@@ -18366,9 +18460,17 @@
               <w:rPr>
                 <w:i/>
               </w:rPr>
-              <w:t>xs:string</w:t>
+              <w:t>xs</w:t>
+            </w:r>
+            <w:proofErr w:type="gramStart"/>
+            <w:r>
+              <w:rPr>
+                <w:i/>
+              </w:rPr>
+              <w:t>:string</w:t>
             </w:r>
             <w:proofErr w:type="spellEnd"/>
+            <w:proofErr w:type="gramEnd"/>
             <w:r>
               <w:t>) [0..*]</w:t>
             </w:r>
@@ -18742,9 +18844,6 @@
               </w:numPr>
               <w:cnfStyle w:val="000000000000" w:firstRow="0" w:lastRow="0" w:firstColumn="0" w:lastColumn="0" w:oddVBand="0" w:evenVBand="0" w:oddHBand="0" w:evenHBand="0" w:firstRowFirstColumn="0" w:firstRowLastColumn="0" w:lastRowFirstColumn="0" w:lastRowLastColumn="0"/>
             </w:pPr>
-            <w:r>
-              <w:t xml:space="preserve">Topic </w:t>
-            </w:r>
             <w:proofErr w:type="spellStart"/>
             <w:r>
               <w:t>XPath</w:t>
@@ -18939,6 +19038,7 @@
           </w:tcPr>
           <w:p>
             <w:r>
+              <w:lastRenderedPageBreak/>
               <w:t>Behavior</w:t>
             </w:r>
           </w:p>
@@ -19065,7 +19165,6 @@
               <w:cnfStyle w:val="000000000000" w:firstRow="0" w:lastRow="0" w:firstColumn="0" w:lastColumn="0" w:oddVBand="0" w:evenVBand="0" w:oddHBand="0" w:evenHBand="0" w:firstRowFirstColumn="0" w:firstRowLastColumn="0" w:lastRowFirstColumn="0" w:lastRowLastColumn="0"/>
             </w:pPr>
             <w:r>
-              <w:lastRenderedPageBreak/>
               <w:t>Topic Name (</w:t>
             </w:r>
             <w:proofErr w:type="spellStart"/>
@@ -19112,9 +19211,6 @@
               </w:numPr>
               <w:cnfStyle w:val="000000000000" w:firstRow="0" w:lastRow="0" w:firstColumn="0" w:lastColumn="0" w:oddVBand="0" w:evenVBand="0" w:oddHBand="0" w:evenHBand="0" w:firstRowFirstColumn="0" w:firstRowLastColumn="0" w:lastRowFirstColumn="0" w:lastRowLastColumn="0"/>
             </w:pPr>
-            <w:r>
-              <w:t xml:space="preserve">Topic </w:t>
-            </w:r>
             <w:proofErr w:type="spellStart"/>
             <w:r>
               <w:t>XPath</w:t>
@@ -19145,7 +19241,6 @@
           </w:tcPr>
           <w:p>
             <w:r>
-              <w:lastRenderedPageBreak/>
               <w:t>Faults</w:t>
             </w:r>
           </w:p>
@@ -19806,6 +19901,7 @@
       </w:pPr>
       <w:bookmarkStart w:id="72" w:name="_Toc299716103"/>
       <w:r>
+        <w:lastRenderedPageBreak/>
         <w:t>Post Publication</w:t>
       </w:r>
       <w:bookmarkEnd w:id="72"/>
@@ -19891,7 +19987,6 @@
           </w:tcPr>
           <w:p>
             <w:r>
-              <w:lastRenderedPageBreak/>
               <w:t>Input Parameters</w:t>
             </w:r>
           </w:p>
@@ -20641,7 +20736,11 @@
               <w:cnfStyle w:val="000000000000" w:firstRow="0" w:lastRow="0" w:firstColumn="0" w:lastColumn="0" w:oddVBand="0" w:evenVBand="0" w:oddHBand="0" w:evenHBand="0" w:firstRowFirstColumn="0" w:firstRowLastColumn="0" w:lastRowFirstColumn="0" w:lastRowLastColumn="0"/>
             </w:pPr>
             <w:r>
-              <w:t>The ISBM creates a session and returns the Session ID that uniquely identifies the application and channel pair.</w:t>
+              <w:t xml:space="preserve">The ISBM creates a session and returns the Session ID that uniquely </w:t>
+            </w:r>
+            <w:r>
+              <w:lastRenderedPageBreak/>
+              <w:t>identifies the application and channel pair.</w:t>
             </w:r>
           </w:p>
           <w:p>
@@ -20693,8 +20792,12 @@
               <w:cnfStyle w:val="000000000000" w:firstRow="0" w:lastRow="0" w:firstColumn="0" w:lastColumn="0" w:oddVBand="0" w:evenVBand="0" w:oddHBand="0" w:evenHBand="0" w:firstRowFirstColumn="0" w:firstRowLastColumn="0" w:lastRowFirstColumn="0" w:lastRowLastColumn="0"/>
             </w:pPr>
             <w:r>
-              <w:lastRenderedPageBreak/>
-              <w:t xml:space="preserve">If the Topic ID does not exist for the channel or the Topic ID does not belong to the channel, then an </w:t>
+              <w:t>If the Top</w:t>
+            </w:r>
+            <w:bookmarkStart w:id="76" w:name="_GoBack"/>
+            <w:bookmarkEnd w:id="76"/>
+            <w:r>
+              <w:t xml:space="preserve">ic ID does not exist for the channel or the Topic ID does not belong to the channel, then an </w:t>
             </w:r>
             <w:proofErr w:type="spellStart"/>
             <w:r>
@@ -20823,11 +20926,11 @@
       <w:pPr>
         <w:pStyle w:val="Heading3"/>
       </w:pPr>
-      <w:bookmarkStart w:id="76" w:name="_Toc299716107"/>
+      <w:bookmarkStart w:id="77" w:name="_Toc299716107"/>
       <w:r>
         <w:t>Read Publication</w:t>
       </w:r>
-      <w:bookmarkEnd w:id="76"/>
+      <w:bookmarkEnd w:id="77"/>
     </w:p>
     <w:tbl>
       <w:tblPr>
@@ -21185,11 +21288,11 @@
       <w:pPr>
         <w:pStyle w:val="Heading3"/>
       </w:pPr>
-      <w:bookmarkStart w:id="77" w:name="_Toc299716108"/>
+      <w:bookmarkStart w:id="78" w:name="_Toc299716108"/>
       <w:r>
         <w:t>Remove Publication</w:t>
       </w:r>
-      <w:bookmarkEnd w:id="77"/>
+      <w:bookmarkEnd w:id="78"/>
     </w:p>
     <w:tbl>
       <w:tblPr>
@@ -21405,11 +21508,11 @@
       <w:pPr>
         <w:pStyle w:val="Heading3"/>
       </w:pPr>
-      <w:bookmarkStart w:id="78" w:name="_Toc299716109"/>
+      <w:bookmarkStart w:id="79" w:name="_Toc299716109"/>
       <w:r>
         <w:t>Close Subscription Session</w:t>
       </w:r>
-      <w:bookmarkEnd w:id="78"/>
+      <w:bookmarkEnd w:id="79"/>
     </w:p>
     <w:tbl>
       <w:tblPr>
@@ -21483,6 +21586,7 @@
           </w:tcPr>
           <w:p>
             <w:r>
+              <w:lastRenderedPageBreak/>
               <w:t>Input Parameters</w:t>
             </w:r>
           </w:p>
@@ -21560,7 +21664,6 @@
           </w:tcPr>
           <w:p>
             <w:r>
-              <w:lastRenderedPageBreak/>
               <w:t>Returns</w:t>
             </w:r>
           </w:p>
@@ -21620,17 +21723,17 @@
       <w:pPr>
         <w:pStyle w:val="Heading2"/>
       </w:pPr>
-      <w:bookmarkStart w:id="79" w:name="_Toc299716110"/>
+      <w:bookmarkStart w:id="80" w:name="_Toc299716110"/>
       <w:r>
         <w:t>ISBM Provider Request Services</w:t>
       </w:r>
-      <w:bookmarkEnd w:id="79"/>
+      <w:bookmarkEnd w:id="80"/>
     </w:p>
     <w:p>
       <w:pPr>
         <w:pStyle w:val="Heading3"/>
       </w:pPr>
-      <w:bookmarkStart w:id="80" w:name="_Toc299716111"/>
+      <w:bookmarkStart w:id="81" w:name="_Toc299716111"/>
       <w:r>
         <w:t>Open</w:t>
       </w:r>
@@ -21646,7 +21749,7 @@
       <w:r>
         <w:t>Session</w:t>
       </w:r>
-      <w:bookmarkEnd w:id="80"/>
+      <w:bookmarkEnd w:id="81"/>
     </w:p>
     <w:tbl>
       <w:tblPr>
@@ -22036,14 +22139,14 @@
       <w:pPr>
         <w:pStyle w:val="Heading3"/>
       </w:pPr>
-      <w:bookmarkStart w:id="81" w:name="_Toc299716112"/>
+      <w:bookmarkStart w:id="82" w:name="_Toc299716112"/>
       <w:r>
         <w:t xml:space="preserve">Read </w:t>
       </w:r>
       <w:r>
         <w:t>Request</w:t>
       </w:r>
-      <w:bookmarkEnd w:id="81"/>
+      <w:bookmarkEnd w:id="82"/>
     </w:p>
     <w:tbl>
       <w:tblPr>
@@ -22342,6 +22445,7 @@
               <w:cnfStyle w:val="000000000000" w:firstRow="0" w:lastRow="0" w:firstColumn="0" w:lastColumn="0" w:oddVBand="0" w:evenVBand="0" w:oddHBand="0" w:evenHBand="0" w:firstRowFirstColumn="0" w:firstRowLastColumn="0" w:lastRowFirstColumn="0" w:lastRowLastColumn="0"/>
             </w:pPr>
             <w:r>
+              <w:lastRenderedPageBreak/>
               <w:t>Request</w:t>
             </w:r>
             <w:r>
@@ -22372,6 +22476,7 @@
           </w:tcPr>
           <w:p>
             <w:r>
+              <w:lastRenderedPageBreak/>
               <w:t>Faults</w:t>
             </w:r>
           </w:p>
@@ -22404,15 +22509,14 @@
           <w:color w:val="000000" w:themeColor="text1"/>
         </w:rPr>
       </w:pPr>
-      <w:bookmarkStart w:id="82" w:name="_Toc299716113"/>
+      <w:bookmarkStart w:id="83" w:name="_Toc299716113"/>
       <w:r>
         <w:rPr>
           <w:color w:val="000000" w:themeColor="text1"/>
         </w:rPr>
-        <w:lastRenderedPageBreak/>
         <w:t>Remove Request</w:t>
       </w:r>
-      <w:bookmarkEnd w:id="82"/>
+      <w:bookmarkEnd w:id="83"/>
     </w:p>
     <w:tbl>
       <w:tblPr>
@@ -22622,7 +22726,7 @@
       <w:pPr>
         <w:pStyle w:val="Heading3"/>
       </w:pPr>
-      <w:bookmarkStart w:id="83" w:name="_Toc299716114"/>
+      <w:bookmarkStart w:id="84" w:name="_Toc299716114"/>
       <w:r>
         <w:t xml:space="preserve">Close </w:t>
       </w:r>
@@ -22632,7 +22736,7 @@
       <w:r>
         <w:t>Request Session</w:t>
       </w:r>
-      <w:bookmarkEnd w:id="83"/>
+      <w:bookmarkEnd w:id="84"/>
     </w:p>
     <w:tbl>
       <w:tblPr>
@@ -22854,7 +22958,7 @@
       <w:pPr>
         <w:pStyle w:val="Heading3"/>
       </w:pPr>
-      <w:bookmarkStart w:id="84" w:name="_Toc299716115"/>
+      <w:bookmarkStart w:id="85" w:name="_Toc299716115"/>
       <w:r>
         <w:t xml:space="preserve">Open </w:t>
       </w:r>
@@ -22867,7 +22971,7 @@
       <w:r>
         <w:t>Session</w:t>
       </w:r>
-      <w:bookmarkEnd w:id="84"/>
+      <w:bookmarkEnd w:id="85"/>
     </w:p>
     <w:tbl>
       <w:tblPr>
@@ -23148,11 +23252,12 @@
       <w:pPr>
         <w:pStyle w:val="Heading3"/>
       </w:pPr>
-      <w:bookmarkStart w:id="85" w:name="_Toc299716116"/>
-      <w:r>
+      <w:bookmarkStart w:id="86" w:name="_Toc299716116"/>
+      <w:r>
+        <w:lastRenderedPageBreak/>
         <w:t>Post Response</w:t>
       </w:r>
-      <w:bookmarkEnd w:id="85"/>
+      <w:bookmarkEnd w:id="86"/>
     </w:p>
     <w:tbl>
       <w:tblPr>
@@ -23203,7 +23308,6 @@
           </w:tcPr>
           <w:p>
             <w:r>
-              <w:lastRenderedPageBreak/>
               <w:t>Description</w:t>
             </w:r>
           </w:p>
@@ -23276,6 +23380,37 @@
               <w:cnfStyle w:val="000000000000" w:firstRow="0" w:lastRow="0" w:firstColumn="0" w:lastColumn="0" w:oddVBand="0" w:evenVBand="0" w:oddHBand="0" w:evenHBand="0" w:firstRowFirstColumn="0" w:firstRowLastColumn="0" w:lastRowFirstColumn="0" w:lastRowLastColumn="0"/>
             </w:pPr>
             <w:r>
+              <w:t xml:space="preserve">Originating Request </w:t>
+            </w:r>
+            <w:proofErr w:type="spellStart"/>
+            <w:r>
+              <w:t>MessageID</w:t>
+            </w:r>
+            <w:proofErr w:type="spellEnd"/>
+            <w:r>
+              <w:t xml:space="preserve"> (</w:t>
+            </w:r>
+            <w:proofErr w:type="spellStart"/>
+            <w:r>
+              <w:rPr>
+                <w:i/>
+              </w:rPr>
+              <w:t>xs:string</w:t>
+            </w:r>
+            <w:proofErr w:type="spellEnd"/>
+            <w:r>
+              <w:t>) [1]</w:t>
+            </w:r>
+          </w:p>
+          <w:p>
+            <w:pPr>
+              <w:numPr>
+                <w:ilvl w:val="0"/>
+                <w:numId w:val="19"/>
+              </w:numPr>
+              <w:cnfStyle w:val="000000000000" w:firstRow="0" w:lastRow="0" w:firstColumn="0" w:lastColumn="0" w:oddVBand="0" w:evenVBand="0" w:oddHBand="0" w:evenHBand="0" w:firstRowFirstColumn="0" w:firstRowLastColumn="0" w:lastRowFirstColumn="0" w:lastRowLastColumn="0"/>
+            </w:pPr>
+            <w:r>
               <w:t>Response</w:t>
             </w:r>
             <w:r>
@@ -23466,7 +23601,7 @@
       <w:pPr>
         <w:pStyle w:val="Heading3"/>
       </w:pPr>
-      <w:bookmarkStart w:id="86" w:name="_Toc299716117"/>
+      <w:bookmarkStart w:id="87" w:name="_Toc299716117"/>
       <w:r>
         <w:t xml:space="preserve">Close </w:t>
       </w:r>
@@ -23479,7 +23614,7 @@
       <w:r>
         <w:t>Session</w:t>
       </w:r>
-      <w:bookmarkEnd w:id="86"/>
+      <w:bookmarkEnd w:id="87"/>
     </w:p>
     <w:tbl>
       <w:tblPr>
@@ -23712,17 +23847,17 @@
       <w:pPr>
         <w:pStyle w:val="Heading2"/>
       </w:pPr>
-      <w:bookmarkStart w:id="87" w:name="_Toc299716118"/>
+      <w:bookmarkStart w:id="88" w:name="_Toc299716118"/>
       <w:r>
         <w:t>ISBM Consumer Request Services</w:t>
       </w:r>
-      <w:bookmarkEnd w:id="87"/>
+      <w:bookmarkEnd w:id="88"/>
     </w:p>
     <w:p>
       <w:pPr>
         <w:pStyle w:val="Heading3"/>
       </w:pPr>
-      <w:bookmarkStart w:id="88" w:name="_Toc299716119"/>
+      <w:bookmarkStart w:id="89" w:name="_Toc299716119"/>
       <w:r>
         <w:t xml:space="preserve">Open </w:t>
       </w:r>
@@ -23735,7 +23870,7 @@
       <w:r>
         <w:t>Session</w:t>
       </w:r>
-      <w:bookmarkEnd w:id="88"/>
+      <w:bookmarkEnd w:id="89"/>
     </w:p>
     <w:tbl>
       <w:tblPr>
@@ -23910,6 +24045,7 @@
               <w:cnfStyle w:val="000000000000" w:firstRow="0" w:lastRow="0" w:firstColumn="0" w:lastColumn="0" w:oddVBand="0" w:evenVBand="0" w:oddHBand="0" w:evenHBand="0" w:firstRowFirstColumn="0" w:firstRowLastColumn="0" w:lastRowFirstColumn="0" w:lastRowLastColumn="0"/>
             </w:pPr>
             <w:r>
+              <w:lastRenderedPageBreak/>
               <w:t xml:space="preserve">If the Channel ID does not exist, then an </w:t>
             </w:r>
             <w:proofErr w:type="spellStart"/>
@@ -24026,11 +24162,11 @@
       <w:pPr>
         <w:pStyle w:val="Heading3"/>
       </w:pPr>
-      <w:bookmarkStart w:id="89" w:name="_Toc299716120"/>
+      <w:bookmarkStart w:id="90" w:name="_Toc299716120"/>
       <w:r>
         <w:t>Post Request</w:t>
       </w:r>
-      <w:bookmarkEnd w:id="89"/>
+      <w:bookmarkEnd w:id="90"/>
     </w:p>
     <w:tbl>
       <w:tblPr>
@@ -24380,11 +24516,11 @@
       <w:pPr>
         <w:pStyle w:val="Heading3"/>
       </w:pPr>
-      <w:bookmarkStart w:id="90" w:name="_Toc299716121"/>
+      <w:bookmarkStart w:id="91" w:name="_Toc299716121"/>
       <w:r>
         <w:t>Close Post Request Session</w:t>
       </w:r>
-      <w:bookmarkEnd w:id="90"/>
+      <w:bookmarkEnd w:id="91"/>
     </w:p>
     <w:tbl>
       <w:tblPr>
@@ -24617,7 +24753,7 @@
       <w:pPr>
         <w:pStyle w:val="Heading3"/>
       </w:pPr>
-      <w:bookmarkStart w:id="91" w:name="_Toc299716122"/>
+      <w:bookmarkStart w:id="92" w:name="_Toc299716122"/>
       <w:r>
         <w:t>Open Read</w:t>
       </w:r>
@@ -24627,7 +24763,7 @@
       <w:r>
         <w:t>Session</w:t>
       </w:r>
-      <w:bookmarkEnd w:id="91"/>
+      <w:bookmarkEnd w:id="92"/>
     </w:p>
     <w:tbl>
       <w:tblPr>
@@ -24681,6 +24817,7 @@
           </w:tcPr>
           <w:p>
             <w:r>
+              <w:lastRenderedPageBreak/>
               <w:t>Description</w:t>
             </w:r>
           </w:p>
@@ -24780,7 +24917,6 @@
           </w:tcPr>
           <w:p>
             <w:r>
-              <w:lastRenderedPageBreak/>
               <w:t>Behavior</w:t>
             </w:r>
           </w:p>
@@ -24958,11 +25094,11 @@
       <w:pPr>
         <w:pStyle w:val="Heading3"/>
       </w:pPr>
-      <w:bookmarkStart w:id="92" w:name="_Toc299716123"/>
+      <w:bookmarkStart w:id="93" w:name="_Toc299716123"/>
       <w:r>
         <w:t>Read Response</w:t>
       </w:r>
-      <w:bookmarkEnd w:id="92"/>
+      <w:bookmarkEnd w:id="93"/>
     </w:p>
     <w:tbl>
       <w:tblPr>
@@ -25323,11 +25459,11 @@
       <w:pPr>
         <w:pStyle w:val="Heading3"/>
       </w:pPr>
-      <w:bookmarkStart w:id="93" w:name="_Toc299716124"/>
+      <w:bookmarkStart w:id="94" w:name="_Toc299716124"/>
       <w:r>
         <w:t>Remove Response</w:t>
       </w:r>
-      <w:bookmarkEnd w:id="93"/>
+      <w:bookmarkEnd w:id="94"/>
     </w:p>
     <w:tbl>
       <w:tblPr>
@@ -25508,6 +25644,7 @@
           </w:tcPr>
           <w:p>
             <w:r>
+              <w:lastRenderedPageBreak/>
               <w:t>Faults</w:t>
             </w:r>
           </w:p>
@@ -25537,26 +25674,23 @@
       <w:pPr>
         <w:pStyle w:val="Heading3"/>
       </w:pPr>
-      <w:bookmarkStart w:id="94" w:name="_Toc299716125"/>
-      <w:bookmarkStart w:id="95" w:name="_GoBack"/>
+      <w:bookmarkStart w:id="95" w:name="_Toc299716125"/>
+      <w:r>
+        <w:t>Close</w:t>
+      </w:r>
+      <w:r>
+        <w:t xml:space="preserve"> </w:t>
+      </w:r>
+      <w:r>
+        <w:t xml:space="preserve">Read </w:t>
+      </w:r>
+      <w:r>
+        <w:t xml:space="preserve">Response </w:t>
+      </w:r>
+      <w:r>
+        <w:t>Session</w:t>
+      </w:r>
       <w:bookmarkEnd w:id="95"/>
-      <w:r>
-        <w:lastRenderedPageBreak/>
-        <w:t>Close</w:t>
-      </w:r>
-      <w:r>
-        <w:t xml:space="preserve"> </w:t>
-      </w:r>
-      <w:r>
-        <w:t xml:space="preserve">Read </w:t>
-      </w:r>
-      <w:r>
-        <w:t xml:space="preserve">Response </w:t>
-      </w:r>
-      <w:r>
-        <w:t>Session</w:t>
-      </w:r>
-      <w:bookmarkEnd w:id="94"/>
     </w:p>
     <w:tbl>
       <w:tblPr>
@@ -26028,7 +26162,7 @@
         <w:rStyle w:val="PageNumber"/>
         <w:noProof/>
       </w:rPr>
-      <w:t>38</w:t>
+      <w:t>32</w:t>
     </w:r>
     <w:r>
       <w:rPr>
@@ -30252,7 +30386,7 @@
 </file>
 
 <file path=customXml/itemProps1.xml><?xml version="1.0" encoding="utf-8"?>
-<ds:datastoreItem xmlns:ds="http://schemas.openxmlformats.org/officeDocument/2006/customXml" ds:itemID="{CE4D5764-D276-433D-97AC-C145C4AC4820}">
+<ds:datastoreItem xmlns:ds="http://schemas.openxmlformats.org/officeDocument/2006/customXml" ds:itemID="{2C4C3177-61D0-457A-82A8-1968DE6AA988}">
   <ds:schemaRefs>
     <ds:schemaRef ds:uri="http://schemas.openxmlformats.org/officeDocument/2006/bibliography"/>
   </ds:schemaRefs>
@@ -30260,7 +30394,7 @@
 </file>
 
 <file path=customXml/itemProps2.xml><?xml version="1.0" encoding="utf-8"?>
-<ds:datastoreItem xmlns:ds="http://schemas.openxmlformats.org/officeDocument/2006/customXml" ds:itemID="{658AAFCA-C173-45BB-843D-0DF7C899C34E}">
+<ds:datastoreItem xmlns:ds="http://schemas.openxmlformats.org/officeDocument/2006/customXml" ds:itemID="{24AD22F6-96C0-4061-991D-BAA1332EAA0B}">
   <ds:schemaRefs>
     <ds:schemaRef ds:uri="http://schemas.openxmlformats.org/officeDocument/2006/bibliography"/>
   </ds:schemaRefs>

</xml_diff>